<commit_message>
-Added Admin Product Variants Management
v1.0.4
</commit_message>
<xml_diff>
--- a/docx/Documents/05 TPP Supabase DB Table Schema.docx
+++ b/docx/Documents/05 TPP Supabase DB Table Schema.docx
@@ -57,6 +57,14 @@
         <w:gridCol w:w="1728"/>
       </w:tblGrid>
       <w:tr>
+        <w:tblPrEx>
+          <w:tblCellMar>
+            <w:top w:w="0" w:type="dxa"/>
+            <w:left w:w="108" w:type="dxa"/>
+            <w:bottom w:w="0" w:type="dxa"/>
+            <w:right w:w="108" w:type="dxa"/>
+          </w:tblCellMar>
+        </w:tblPrEx>
         <w:tc>
           <w:tcPr>
             <w:tcW w:w="1728" w:type="dxa"/>
@@ -4229,6 +4237,98 @@
           </w:p>
         </w:tc>
       </w:tr>
+      <w:tr>
+        <w:tblPrEx>
+          <w:tblCellMar>
+            <w:top w:w="0" w:type="dxa"/>
+            <w:left w:w="108" w:type="dxa"/>
+            <w:bottom w:w="0" w:type="dxa"/>
+            <w:right w:w="108" w:type="dxa"/>
+          </w:tblCellMar>
+        </w:tblPrEx>
+        <w:tc>
+          <w:tcPr>
+            <w:tcW w:w="1728" w:type="dxa"/>
+            <w:vAlign w:val="top"/>
+          </w:tcPr>
+          <w:p>
+            <w:pPr>
+              <w:spacing w:before="40" w:after="40"/>
+              <w:rPr>
+                <w:rFonts w:hint="default"/>
+                <w:lang w:val="en-US"/>
+              </w:rPr>
+            </w:pPr>
+            <w:r>
+              <w:t>created_at</w:t>
+            </w:r>
+          </w:p>
+        </w:tc>
+        <w:tc>
+          <w:tcPr>
+            <w:tcW w:w="1728" w:type="dxa"/>
+            <w:vAlign w:val="top"/>
+          </w:tcPr>
+          <w:p>
+            <w:pPr>
+              <w:spacing w:before="40" w:after="40"/>
+              <w:rPr>
+                <w:rFonts w:hint="default"/>
+                <w:lang w:val="en-US"/>
+              </w:rPr>
+            </w:pPr>
+            <w:r>
+              <w:t>timestamptz</w:t>
+            </w:r>
+          </w:p>
+        </w:tc>
+        <w:tc>
+          <w:tcPr>
+            <w:tcW w:w="2056" w:type="dxa"/>
+            <w:vAlign w:val="top"/>
+          </w:tcPr>
+          <w:p>
+            <w:pPr>
+              <w:spacing w:before="40" w:after="40"/>
+            </w:pPr>
+            <w:r>
+              <w:t>now()</w:t>
+            </w:r>
+          </w:p>
+        </w:tc>
+        <w:tc>
+          <w:tcPr>
+            <w:tcW w:w="1728" w:type="dxa"/>
+            <w:vAlign w:val="top"/>
+          </w:tcPr>
+          <w:p>
+            <w:pPr>
+              <w:spacing w:before="40" w:after="40"/>
+            </w:pPr>
+            <w:r>
+              <w:t>—</w:t>
+            </w:r>
+          </w:p>
+        </w:tc>
+        <w:tc>
+          <w:tcPr>
+            <w:tcW w:w="2957" w:type="dxa"/>
+            <w:vAlign w:val="top"/>
+          </w:tcPr>
+          <w:p>
+            <w:pPr>
+              <w:spacing w:before="40" w:after="40"/>
+              <w:rPr>
+                <w:rFonts w:hint="default"/>
+                <w:lang w:val="en-US"/>
+              </w:rPr>
+            </w:pPr>
+            <w:r>
+              <w:t>Created timestamp</w:t>
+            </w:r>
+          </w:p>
+        </w:tc>
+      </w:tr>
     </w:tbl>
     <w:p/>
     <w:p>
@@ -6356,14 +6456,6 @@
         <w:gridCol w:w="3221"/>
       </w:tblGrid>
       <w:tr>
-        <w:tblPrEx>
-          <w:tblCellMar>
-            <w:top w:w="0" w:type="dxa"/>
-            <w:left w:w="108" w:type="dxa"/>
-            <w:bottom w:w="0" w:type="dxa"/>
-            <w:right w:w="108" w:type="dxa"/>
-          </w:tblCellMar>
-        </w:tblPrEx>
         <w:tc>
           <w:tcPr>
             <w:tcW w:w="1728" w:type="dxa"/>
@@ -6590,7 +6682,7 @@
         <w:tc>
           <w:tcPr>
             <w:tcW w:w="2056" w:type="dxa"/>
-            <w:shd w:val="clear"/>
+            <w:shd w:val="clear" w:color="auto" w:fill="auto"/>
             <w:vAlign w:val="top"/>
           </w:tcPr>
           <w:p>
@@ -6648,16 +6740,7 @@
                 <w:rFonts w:hint="default"/>
                 <w:lang w:val="en-US"/>
               </w:rPr>
-              <w:t>FK to user</w:t>
-            </w:r>
-            <w:bookmarkStart w:id="0" w:name="_GoBack"/>
-            <w:bookmarkEnd w:id="0"/>
-            <w:r>
-              <w:rPr>
-                <w:rFonts w:hint="default"/>
-                <w:lang w:val="en-US"/>
-              </w:rPr>
-              <w:t>.id</w:t>
+              <w:t>FK to user.id</w:t>
             </w:r>
           </w:p>
         </w:tc>
@@ -13004,6 +13087,7 @@
       <w:pPr>
         <w:pStyle w:val="3"/>
         <w:numPr>
+          <w:ilvl w:val="0"/>
           <w:numId w:val="0"/>
         </w:numPr>
         <w:ind w:leftChars="0"/>
@@ -17163,14 +17247,6 @@
         <w:gridCol w:w="2160"/>
       </w:tblGrid>
       <w:tr>
-        <w:tblPrEx>
-          <w:tblCellMar>
-            <w:top w:w="0" w:type="dxa"/>
-            <w:left w:w="108" w:type="dxa"/>
-            <w:bottom w:w="0" w:type="dxa"/>
-            <w:right w:w="108" w:type="dxa"/>
-          </w:tblCellMar>
-        </w:tblPrEx>
         <w:trPr>
           <w:jc w:val="center"/>
         </w:trPr>

</xml_diff>